<commit_message>
New changes to dev
</commit_message>
<xml_diff>
--- a/outputs/surfing_youtube_paper.docx
+++ b/outputs/surfing_youtube_paper.docx
@@ -84,6 +84,24 @@
           <w:szCs w:val="24"/>
         </w:rPr>
         <w:t xml:space="preserve"> RECOMMENDERS</w:t>
+      </w:r>
+    </w:p>
+    <w:p>
+      <w:pPr>
+        <w:jc w:val="center"/>
+        <w:rPr>
+          <w:rFonts w:ascii="Times New Roman" w:hAnsi="Times New Roman" w:cs="Times New Roman"/>
+          <w:sz w:val="24"/>
+          <w:szCs w:val="24"/>
+        </w:rPr>
+      </w:pPr>
+      <w:r>
+        <w:rPr>
+          <w:rFonts w:ascii="Times New Roman" w:hAnsi="Times New Roman" w:cs="Times New Roman"/>
+          <w:sz w:val="24"/>
+          <w:szCs w:val="24"/>
+        </w:rPr>
+        <w:t>Dr. Kevin McCabe</w:t>
       </w:r>
     </w:p>
     <w:p>
@@ -397,7 +415,6 @@
           <w:szCs w:val="28"/>
           <w:u w:val="single"/>
         </w:rPr>
-        <w:lastRenderedPageBreak/>
         <w:t>ABSTRACT</w:t>
       </w:r>
     </w:p>
@@ -965,79 +982,7 @@
           <w:sz w:val="24"/>
           <w:szCs w:val="24"/>
         </w:rPr>
-        <w:t>, and how they could improve these decisions by lowering search effort (</w:t>
-      </w:r>
-      <w:proofErr w:type="spellStart"/>
-      <w:r>
-        <w:rPr>
-          <w:rFonts w:ascii="Times New Roman" w:hAnsi="Times New Roman" w:cs="Times New Roman"/>
-          <w:sz w:val="24"/>
-          <w:szCs w:val="24"/>
-        </w:rPr>
-        <w:t>Haubl</w:t>
-      </w:r>
-      <w:proofErr w:type="spellEnd"/>
-      <w:r>
-        <w:rPr>
-          <w:rFonts w:ascii="Times New Roman" w:hAnsi="Times New Roman" w:cs="Times New Roman"/>
-          <w:sz w:val="24"/>
-          <w:szCs w:val="24"/>
-        </w:rPr>
-        <w:t xml:space="preserve"> &amp; </w:t>
-      </w:r>
-      <w:proofErr w:type="spellStart"/>
-      <w:r>
-        <w:rPr>
-          <w:rFonts w:ascii="Times New Roman" w:hAnsi="Times New Roman" w:cs="Times New Roman"/>
-          <w:sz w:val="24"/>
-          <w:szCs w:val="24"/>
-        </w:rPr>
-        <w:t>Trifts</w:t>
-      </w:r>
-      <w:proofErr w:type="spellEnd"/>
-      <w:r>
-        <w:rPr>
-          <w:rFonts w:ascii="Times New Roman" w:hAnsi="Times New Roman" w:cs="Times New Roman"/>
-          <w:sz w:val="24"/>
-          <w:szCs w:val="24"/>
-        </w:rPr>
-        <w:t xml:space="preserve"> 2000; </w:t>
-      </w:r>
-      <w:proofErr w:type="spellStart"/>
-      <w:r>
-        <w:rPr>
-          <w:rFonts w:ascii="Times New Roman" w:hAnsi="Times New Roman" w:cs="Times New Roman"/>
-          <w:sz w:val="24"/>
-          <w:szCs w:val="24"/>
-        </w:rPr>
-        <w:t>Adomavicius</w:t>
-      </w:r>
-      <w:proofErr w:type="spellEnd"/>
-      <w:r>
-        <w:rPr>
-          <w:rFonts w:ascii="Times New Roman" w:hAnsi="Times New Roman" w:cs="Times New Roman"/>
-          <w:sz w:val="24"/>
-          <w:szCs w:val="24"/>
-        </w:rPr>
-        <w:t xml:space="preserve"> and </w:t>
-      </w:r>
-      <w:proofErr w:type="spellStart"/>
-      <w:r>
-        <w:rPr>
-          <w:rFonts w:ascii="Times New Roman" w:hAnsi="Times New Roman" w:cs="Times New Roman"/>
-          <w:sz w:val="24"/>
-          <w:szCs w:val="24"/>
-        </w:rPr>
-        <w:t>Tuzhilin</w:t>
-      </w:r>
-      <w:proofErr w:type="spellEnd"/>
-      <w:r>
-        <w:rPr>
-          <w:rFonts w:ascii="Times New Roman" w:hAnsi="Times New Roman" w:cs="Times New Roman"/>
-          <w:sz w:val="24"/>
-          <w:szCs w:val="24"/>
-        </w:rPr>
-        <w:t xml:space="preserve"> 2005)</w:t>
+        <w:t>, and how they could improve these decisions by lowering search effort (Haubl &amp; Trifts 2000; Adomavicius and Tuzhilin 2005)</w:t>
       </w:r>
       <w:r>
         <w:rPr>
@@ -1166,41 +1111,13 @@
         </w:rPr>
         <w:t xml:space="preserve">The body of literature on recommendation systems has mixed findings on the effect of these systems on consumer decision-making. </w:t>
       </w:r>
-      <w:proofErr w:type="spellStart"/>
-      <w:r>
-        <w:rPr>
-          <w:rFonts w:ascii="Times New Roman" w:hAnsi="Times New Roman" w:cs="Times New Roman"/>
-          <w:sz w:val="24"/>
-          <w:szCs w:val="24"/>
-        </w:rPr>
-        <w:t>Haubl</w:t>
-      </w:r>
-      <w:proofErr w:type="spellEnd"/>
-      <w:r>
-        <w:rPr>
-          <w:rFonts w:ascii="Times New Roman" w:hAnsi="Times New Roman" w:cs="Times New Roman"/>
-          <w:sz w:val="24"/>
-          <w:szCs w:val="24"/>
-        </w:rPr>
-        <w:t xml:space="preserve"> &amp; </w:t>
-      </w:r>
-      <w:proofErr w:type="spellStart"/>
-      <w:r>
-        <w:rPr>
-          <w:rFonts w:ascii="Times New Roman" w:hAnsi="Times New Roman" w:cs="Times New Roman"/>
-          <w:sz w:val="24"/>
-          <w:szCs w:val="24"/>
-        </w:rPr>
-        <w:t>Trifts</w:t>
-      </w:r>
-      <w:proofErr w:type="spellEnd"/>
-      <w:r>
-        <w:rPr>
-          <w:rFonts w:ascii="Times New Roman" w:hAnsi="Times New Roman" w:cs="Times New Roman"/>
-          <w:sz w:val="24"/>
-          <w:szCs w:val="24"/>
-        </w:rPr>
-        <w:t xml:space="preserve"> (2000), for instance, </w:t>
+      <w:r>
+        <w:rPr>
+          <w:rFonts w:ascii="Times New Roman" w:hAnsi="Times New Roman" w:cs="Times New Roman"/>
+          <w:sz w:val="24"/>
+          <w:szCs w:val="24"/>
+        </w:rPr>
+        <w:t xml:space="preserve">Haubl &amp; Trifts (2000), for instance, </w:t>
       </w:r>
       <w:r>
         <w:rPr>
@@ -1256,25 +1173,7 @@
           <w:sz w:val="24"/>
           <w:szCs w:val="24"/>
         </w:rPr>
-        <w:t xml:space="preserve">Xiao and </w:t>
-      </w:r>
-      <w:proofErr w:type="spellStart"/>
-      <w:r>
-        <w:rPr>
-          <w:rFonts w:ascii="Times New Roman" w:hAnsi="Times New Roman" w:cs="Times New Roman"/>
-          <w:sz w:val="24"/>
-          <w:szCs w:val="24"/>
-        </w:rPr>
-        <w:t>Benbasat</w:t>
-      </w:r>
-      <w:proofErr w:type="spellEnd"/>
-      <w:r>
-        <w:rPr>
-          <w:rFonts w:ascii="Times New Roman" w:hAnsi="Times New Roman" w:cs="Times New Roman"/>
-          <w:sz w:val="24"/>
-          <w:szCs w:val="24"/>
-        </w:rPr>
-        <w:t xml:space="preserve"> (2007)</w:t>
+        <w:t>Xiao and Benbasat (2007)</w:t>
       </w:r>
       <w:r>
         <w:rPr>
@@ -1458,41 +1357,13 @@
         </w:rPr>
         <w:t xml:space="preserve"> experimental approaches to studying these systems commonly simulate the platform environment, as in </w:t>
       </w:r>
-      <w:proofErr w:type="spellStart"/>
-      <w:r>
-        <w:rPr>
-          <w:rFonts w:ascii="Times New Roman" w:hAnsi="Times New Roman" w:cs="Times New Roman"/>
-          <w:sz w:val="24"/>
-          <w:szCs w:val="24"/>
-        </w:rPr>
-        <w:t>Haubl</w:t>
-      </w:r>
-      <w:proofErr w:type="spellEnd"/>
-      <w:r>
-        <w:rPr>
-          <w:rFonts w:ascii="Times New Roman" w:hAnsi="Times New Roman" w:cs="Times New Roman"/>
-          <w:sz w:val="24"/>
-          <w:szCs w:val="24"/>
-        </w:rPr>
-        <w:t xml:space="preserve"> &amp; </w:t>
-      </w:r>
-      <w:proofErr w:type="spellStart"/>
-      <w:r>
-        <w:rPr>
-          <w:rFonts w:ascii="Times New Roman" w:hAnsi="Times New Roman" w:cs="Times New Roman"/>
-          <w:sz w:val="24"/>
-          <w:szCs w:val="24"/>
-        </w:rPr>
-        <w:t>Trifts</w:t>
-      </w:r>
-      <w:proofErr w:type="spellEnd"/>
-      <w:r>
-        <w:rPr>
-          <w:rFonts w:ascii="Times New Roman" w:hAnsi="Times New Roman" w:cs="Times New Roman"/>
-          <w:sz w:val="24"/>
-          <w:szCs w:val="24"/>
-        </w:rPr>
-        <w:t xml:space="preserve"> (2000) which conducted an experiment using a simulated shopping environment</w:t>
+      <w:r>
+        <w:rPr>
+          <w:rFonts w:ascii="Times New Roman" w:hAnsi="Times New Roman" w:cs="Times New Roman"/>
+          <w:sz w:val="24"/>
+          <w:szCs w:val="24"/>
+        </w:rPr>
+        <w:t>Haubl &amp; Trifts (2000) which conducted an experiment using a simulated shopping environment</w:t>
       </w:r>
       <w:r>
         <w:rPr>
@@ -1809,41 +1680,13 @@
         </w:rPr>
         <w:t xml:space="preserve"> that build on Weitzman’s model to estimate demand and search primitives; </w:t>
       </w:r>
-      <w:proofErr w:type="spellStart"/>
-      <w:r>
-        <w:rPr>
-          <w:rFonts w:ascii="Times New Roman" w:hAnsi="Times New Roman" w:cs="Times New Roman"/>
-          <w:sz w:val="24"/>
-          <w:szCs w:val="24"/>
-        </w:rPr>
-        <w:t>Honka</w:t>
-      </w:r>
-      <w:proofErr w:type="spellEnd"/>
-      <w:r>
-        <w:rPr>
-          <w:rFonts w:ascii="Times New Roman" w:hAnsi="Times New Roman" w:cs="Times New Roman"/>
-          <w:sz w:val="24"/>
-          <w:szCs w:val="24"/>
-        </w:rPr>
-        <w:t xml:space="preserve"> and </w:t>
-      </w:r>
-      <w:proofErr w:type="spellStart"/>
-      <w:r>
-        <w:rPr>
-          <w:rFonts w:ascii="Times New Roman" w:hAnsi="Times New Roman" w:cs="Times New Roman"/>
-          <w:sz w:val="24"/>
-          <w:szCs w:val="24"/>
-        </w:rPr>
-        <w:t>Chintagunta</w:t>
-      </w:r>
-      <w:proofErr w:type="spellEnd"/>
-      <w:r>
-        <w:rPr>
-          <w:rFonts w:ascii="Times New Roman" w:hAnsi="Times New Roman" w:cs="Times New Roman"/>
-          <w:sz w:val="24"/>
-          <w:szCs w:val="24"/>
-        </w:rPr>
-        <w:t xml:space="preserve"> (2016) use it to analyze consumer consideration sets in the auto industry; </w:t>
+      <w:r>
+        <w:rPr>
+          <w:rFonts w:ascii="Times New Roman" w:hAnsi="Times New Roman" w:cs="Times New Roman"/>
+          <w:sz w:val="24"/>
+          <w:szCs w:val="24"/>
+        </w:rPr>
+        <w:t xml:space="preserve">Honka and Chintagunta (2016) use it to analyze consumer consideration sets in the auto industry; </w:t>
       </w:r>
       <w:r>
         <w:rPr>
@@ -2570,7 +2413,6 @@
         </w:rPr>
         <w:t xml:space="preserve">for each box </w:t>
       </w:r>
-      <w:proofErr w:type="spellStart"/>
       <w:r>
         <w:rPr>
           <w:rFonts w:ascii="Times New Roman" w:hAnsi="Times New Roman" w:cs="Times New Roman"/>
@@ -2581,7 +2423,6 @@
         </w:rPr>
         <w:t>i</w:t>
       </w:r>
-      <w:proofErr w:type="spellEnd"/>
       <w:r>
         <w:rPr>
           <w:rFonts w:ascii="Times New Roman" w:hAnsi="Times New Roman" w:cs="Times New Roman"/>
@@ -2839,7 +2680,6 @@
         </w:rPr>
         <w:t xml:space="preserve"> is the expected value of the prize in box </w:t>
       </w:r>
-      <w:proofErr w:type="spellStart"/>
       <w:r>
         <w:rPr>
           <w:rFonts w:ascii="Times New Roman" w:hAnsi="Times New Roman" w:cs="Times New Roman"/>
@@ -2850,7 +2690,6 @@
         </w:rPr>
         <w:t>i</w:t>
       </w:r>
-      <w:proofErr w:type="spellEnd"/>
       <w:r>
         <w:rPr>
           <w:rFonts w:ascii="Times New Roman" w:hAnsi="Times New Roman" w:cs="Times New Roman"/>
@@ -4509,25 +4348,7 @@
           <w:sz w:val="24"/>
           <w:szCs w:val="24"/>
         </w:rPr>
-        <w:t xml:space="preserve"> and choose videos based either on their own </w:t>
-      </w:r>
-      <w:proofErr w:type="spellStart"/>
-      <w:r>
-        <w:rPr>
-          <w:rFonts w:ascii="Times New Roman" w:hAnsi="Times New Roman" w:cs="Times New Roman"/>
-          <w:sz w:val="24"/>
-          <w:szCs w:val="24"/>
-        </w:rPr>
-        <w:t>softmax</w:t>
-      </w:r>
-      <w:proofErr w:type="spellEnd"/>
-      <w:r>
-        <w:rPr>
-          <w:rFonts w:ascii="Times New Roman" w:hAnsi="Times New Roman" w:cs="Times New Roman"/>
-          <w:sz w:val="24"/>
-          <w:szCs w:val="24"/>
-        </w:rPr>
-        <w:t xml:space="preserve"> calculations, or the recommendation of the algorithm. Mimics don’t follow recommendations, and simply choose the video with the max number of likes, or else choose randomly.</w:t>
+        <w:t xml:space="preserve"> and choose videos based either on their own softmax calculations, or the recommendation of the algorithm. Mimics don’t follow recommendations, and simply choose the video with the max number of likes, or else choose randomly.</w:t>
       </w:r>
     </w:p>
     <w:p>
@@ -11390,6 +11211,61 @@
     </w:p>
     <w:p>
       <w:pPr>
+        <w:spacing w:line="360" w:lineRule="auto"/>
+        <w:rPr>
+          <w:rFonts w:ascii="Times New Roman" w:hAnsi="Times New Roman" w:cs="Times New Roman"/>
+          <w:kern w:val="0"/>
+          <w:sz w:val="24"/>
+          <w:szCs w:val="24"/>
+        </w:rPr>
+      </w:pPr>
+    </w:p>
+    <w:p>
+      <w:pPr>
+        <w:spacing w:line="360" w:lineRule="auto"/>
+        <w:rPr>
+          <w:rFonts w:ascii="Times New Roman" w:hAnsi="Times New Roman" w:cs="Times New Roman"/>
+          <w:kern w:val="0"/>
+          <w:sz w:val="24"/>
+          <w:szCs w:val="24"/>
+        </w:rPr>
+      </w:pPr>
+    </w:p>
+    <w:p>
+      <w:pPr>
+        <w:spacing w:line="360" w:lineRule="auto"/>
+        <w:rPr>
+          <w:rFonts w:ascii="Times New Roman" w:hAnsi="Times New Roman" w:cs="Times New Roman"/>
+          <w:kern w:val="0"/>
+          <w:sz w:val="24"/>
+          <w:szCs w:val="24"/>
+        </w:rPr>
+      </w:pPr>
+    </w:p>
+    <w:p>
+      <w:pPr>
+        <w:spacing w:line="360" w:lineRule="auto"/>
+        <w:rPr>
+          <w:rFonts w:ascii="Times New Roman" w:hAnsi="Times New Roman" w:cs="Times New Roman"/>
+          <w:kern w:val="0"/>
+          <w:sz w:val="24"/>
+          <w:szCs w:val="24"/>
+        </w:rPr>
+      </w:pPr>
+    </w:p>
+    <w:p>
+      <w:pPr>
+        <w:spacing w:line="360" w:lineRule="auto"/>
+        <w:rPr>
+          <w:rFonts w:ascii="Times New Roman" w:hAnsi="Times New Roman" w:cs="Times New Roman"/>
+          <w:kern w:val="0"/>
+          <w:sz w:val="24"/>
+          <w:szCs w:val="24"/>
+        </w:rPr>
+      </w:pPr>
+    </w:p>
+    <w:p>
+      <w:pPr>
         <w:jc w:val="center"/>
         <w:rPr>
           <w:rFonts w:ascii="Times New Roman" w:hAnsi="Times New Roman" w:cs="Times New Roman"/>
@@ -11403,6 +11279,7 @@
           <w:sz w:val="24"/>
           <w:szCs w:val="24"/>
         </w:rPr>
+        <w:lastRenderedPageBreak/>
         <w:t>Figure 3: Acuity Floor and Maximum Patience</w:t>
       </w:r>
     </w:p>
@@ -11419,12 +11296,6 @@
         <w:gridCol w:w="2016"/>
       </w:tblGrid>
       <w:tr>
-        <w:tblPrEx>
-          <w:tblCellMar>
-            <w:top w:w="0" w:type="dxa"/>
-            <w:bottom w:w="0" w:type="dxa"/>
-          </w:tblCellMar>
-        </w:tblPrEx>
         <w:tc>
           <w:tcPr>
             <w:tcW w:w="2616" w:type="dxa"/>
@@ -11561,12 +11432,6 @@
         </w:tc>
       </w:tr>
       <w:tr>
-        <w:tblPrEx>
-          <w:tblCellMar>
-            <w:top w:w="0" w:type="dxa"/>
-            <w:bottom w:w="0" w:type="dxa"/>
-          </w:tblCellMar>
-        </w:tblPrEx>
         <w:tc>
           <w:tcPr>
             <w:tcW w:w="2616" w:type="dxa"/>
@@ -11703,12 +11568,6 @@
         </w:tc>
       </w:tr>
       <w:tr>
-        <w:tblPrEx>
-          <w:tblCellMar>
-            <w:top w:w="0" w:type="dxa"/>
-            <w:bottom w:w="0" w:type="dxa"/>
-          </w:tblCellMar>
-        </w:tblPrEx>
         <w:tc>
           <w:tcPr>
             <w:tcW w:w="2616" w:type="dxa"/>
@@ -11888,12 +11747,6 @@
         </w:tc>
       </w:tr>
       <w:tr>
-        <w:tblPrEx>
-          <w:tblCellMar>
-            <w:top w:w="0" w:type="dxa"/>
-            <w:bottom w:w="0" w:type="dxa"/>
-          </w:tblCellMar>
-        </w:tblPrEx>
         <w:tc>
           <w:tcPr>
             <w:tcW w:w="2616" w:type="dxa"/>
@@ -12073,12 +11926,6 @@
         </w:tc>
       </w:tr>
       <w:tr>
-        <w:tblPrEx>
-          <w:tblCellMar>
-            <w:top w:w="0" w:type="dxa"/>
-            <w:bottom w:w="0" w:type="dxa"/>
-          </w:tblCellMar>
-        </w:tblPrEx>
         <w:tc>
           <w:tcPr>
             <w:tcW w:w="2616" w:type="dxa"/>
@@ -12268,12 +12115,6 @@
         </w:tc>
       </w:tr>
       <w:tr>
-        <w:tblPrEx>
-          <w:tblCellMar>
-            <w:top w:w="0" w:type="dxa"/>
-            <w:bottom w:w="0" w:type="dxa"/>
-          </w:tblCellMar>
-        </w:tblPrEx>
         <w:tc>
           <w:tcPr>
             <w:tcW w:w="2616" w:type="dxa"/>
@@ -12309,7 +12150,6 @@
                 <w:sz w:val="24"/>
                 <w:szCs w:val="24"/>
               </w:rPr>
-              <w:lastRenderedPageBreak/>
               <w:t>recommender_random</w:t>
             </w:r>
           </w:p>
@@ -12444,12 +12284,6 @@
         </w:tc>
       </w:tr>
       <w:tr>
-        <w:tblPrEx>
-          <w:tblCellMar>
-            <w:top w:w="0" w:type="dxa"/>
-            <w:bottom w:w="0" w:type="dxa"/>
-          </w:tblCellMar>
-        </w:tblPrEx>
         <w:tc>
           <w:tcPr>
             <w:tcW w:w="2616" w:type="dxa"/>
@@ -12619,12 +12453,6 @@
         </w:tc>
       </w:tr>
       <w:tr>
-        <w:tblPrEx>
-          <w:tblCellMar>
-            <w:top w:w="0" w:type="dxa"/>
-            <w:bottom w:w="0" w:type="dxa"/>
-          </w:tblCellMar>
-        </w:tblPrEx>
         <w:tc>
           <w:tcPr>
             <w:tcW w:w="2616" w:type="dxa"/>
@@ -12830,12 +12658,6 @@
         </w:tc>
       </w:tr>
       <w:tr>
-        <w:tblPrEx>
-          <w:tblCellMar>
-            <w:top w:w="0" w:type="dxa"/>
-            <w:bottom w:w="0" w:type="dxa"/>
-          </w:tblCellMar>
-        </w:tblPrEx>
         <w:tc>
           <w:tcPr>
             <w:tcW w:w="2616" w:type="dxa"/>
@@ -13293,7 +13115,6 @@
         </w:rPr>
         <w:t xml:space="preserve">variable </w:t>
       </w:r>
-      <w:proofErr w:type="spellStart"/>
       <w:r>
         <w:rPr>
           <w:rFonts w:ascii="Times New Roman" w:hAnsi="Times New Roman" w:cs="Times New Roman"/>
@@ -13305,7 +13126,6 @@
         </w:rPr>
         <w:t>searcher_type</w:t>
       </w:r>
-      <w:proofErr w:type="spellEnd"/>
       <w:r>
         <w:rPr>
           <w:rFonts w:ascii="Times New Roman" w:hAnsi="Times New Roman" w:cs="Times New Roman"/>
@@ -13498,7 +13318,47 @@
                   <w:sz w:val="26"/>
                   <w:szCs w:val="26"/>
                 </w:rPr>
-                <m:t>searcher_type +</m:t>
+                <m:t>searc</m:t>
+              </m:r>
+              <m:r>
+                <w:rPr>
+                  <w:rFonts w:ascii="Cambria Math" w:hAnsi="Cambria Math" w:cs="Times New Roman"/>
+                  <w:sz w:val="26"/>
+                  <w:szCs w:val="26"/>
+                </w:rPr>
+                <m:t>h</m:t>
+              </m:r>
+              <m:r>
+                <w:rPr>
+                  <w:rFonts w:ascii="Cambria Math" w:hAnsi="Cambria Math" w:cs="Times New Roman"/>
+                  <w:sz w:val="26"/>
+                  <w:szCs w:val="26"/>
+                </w:rPr>
+                <m:t>er</m:t>
+              </m:r>
+              <m:r>
+                <w:rPr>
+                  <w:rFonts w:ascii="Cambria Math" w:hAnsi="Cambria Math" w:cs="Times New Roman"/>
+                  <w:sz w:val="26"/>
+                  <w:szCs w:val="26"/>
+                </w:rPr>
+                <m:t>_</m:t>
+              </m:r>
+              <m:r>
+                <w:rPr>
+                  <w:rFonts w:ascii="Cambria Math" w:hAnsi="Cambria Math" w:cs="Times New Roman"/>
+                  <w:sz w:val="26"/>
+                  <w:szCs w:val="26"/>
+                </w:rPr>
+                <m:t>type</m:t>
+              </m:r>
+              <m:r>
+                <w:rPr>
+                  <w:rFonts w:ascii="Cambria Math" w:hAnsi="Cambria Math" w:cs="Times New Roman"/>
+                  <w:sz w:val="26"/>
+                  <w:szCs w:val="26"/>
+                </w:rPr>
+                <m:t xml:space="preserve"> +</m:t>
               </m:r>
               <m:sSub>
                 <m:sSubPr>
@@ -13538,23 +13398,7 @@
                   <w:sz w:val="26"/>
                   <w:szCs w:val="26"/>
                 </w:rPr>
-                <m:t xml:space="preserve"> #(</m:t>
-              </m:r>
-              <m:r>
-                <w:rPr>
-                  <w:rFonts w:ascii="Cambria Math" w:hAnsi="Cambria Math" w:cs="Times New Roman"/>
-                  <w:sz w:val="26"/>
-                  <w:szCs w:val="26"/>
-                </w:rPr>
-                <m:t>7</m:t>
-              </m:r>
-              <m:r>
-                <w:rPr>
-                  <w:rFonts w:ascii="Cambria Math" w:hAnsi="Cambria Math" w:cs="Times New Roman"/>
-                  <w:sz w:val="26"/>
-                  <w:szCs w:val="26"/>
-                </w:rPr>
-                <m:t>)</m:t>
+                <m:t xml:space="preserve"> #(7)</m:t>
               </m:r>
             </m:e>
           </m:eqArr>
@@ -13823,7 +13667,23 @@
                   <w:sz w:val="26"/>
                   <w:szCs w:val="26"/>
                 </w:rPr>
-                <m:t>recommender_rando</m:t>
+                <m:t>recommender</m:t>
+              </m:r>
+              <m:r>
+                <w:rPr>
+                  <w:rFonts w:ascii="Cambria Math" w:hAnsi="Cambria Math" w:cs="Times New Roman"/>
+                  <w:sz w:val="26"/>
+                  <w:szCs w:val="26"/>
+                </w:rPr>
+                <m:t>_</m:t>
+              </m:r>
+              <m:r>
+                <w:rPr>
+                  <w:rFonts w:ascii="Cambria Math" w:hAnsi="Cambria Math" w:cs="Times New Roman"/>
+                  <w:sz w:val="26"/>
+                  <w:szCs w:val="26"/>
+                </w:rPr>
+                <m:t>rando</m:t>
               </m:r>
               <m:sSub>
                 <m:sSubPr>
@@ -13903,7 +13763,7 @@
                   <w:sz w:val="26"/>
                   <w:szCs w:val="26"/>
                 </w:rPr>
-                <m:t>searcher_type +</m:t>
+                <m:t>searc</m:t>
               </m:r>
               <m:r>
                 <w:rPr>
@@ -13911,7 +13771,39 @@
                   <w:sz w:val="26"/>
                   <w:szCs w:val="26"/>
                 </w:rPr>
-                <m:t xml:space="preserve"> </m:t>
+                <m:t>h</m:t>
+              </m:r>
+              <m:r>
+                <w:rPr>
+                  <w:rFonts w:ascii="Cambria Math" w:hAnsi="Cambria Math" w:cs="Times New Roman"/>
+                  <w:sz w:val="26"/>
+                  <w:szCs w:val="26"/>
+                </w:rPr>
+                <m:t>er</m:t>
+              </m:r>
+              <m:r>
+                <w:rPr>
+                  <w:rFonts w:ascii="Cambria Math" w:hAnsi="Cambria Math" w:cs="Times New Roman"/>
+                  <w:sz w:val="26"/>
+                  <w:szCs w:val="26"/>
+                </w:rPr>
+                <m:t>_</m:t>
+              </m:r>
+              <m:r>
+                <w:rPr>
+                  <w:rFonts w:ascii="Cambria Math" w:hAnsi="Cambria Math" w:cs="Times New Roman"/>
+                  <w:sz w:val="26"/>
+                  <w:szCs w:val="26"/>
+                </w:rPr>
+                <m:t>type</m:t>
+              </m:r>
+              <m:r>
+                <w:rPr>
+                  <w:rFonts w:ascii="Cambria Math" w:hAnsi="Cambria Math" w:cs="Times New Roman"/>
+                  <w:sz w:val="26"/>
+                  <w:szCs w:val="26"/>
+                </w:rPr>
+                <m:t xml:space="preserve"> + </m:t>
               </m:r>
               <m:sSub>
                 <m:sSubPr>
@@ -13951,23 +13843,7 @@
                   <w:sz w:val="26"/>
                   <w:szCs w:val="26"/>
                 </w:rPr>
-                <m:t xml:space="preserve"> #(</m:t>
-              </m:r>
-              <m:r>
-                <w:rPr>
-                  <w:rFonts w:ascii="Cambria Math" w:hAnsi="Cambria Math" w:cs="Times New Roman"/>
-                  <w:sz w:val="26"/>
-                  <w:szCs w:val="26"/>
-                </w:rPr>
-                <m:t>8</m:t>
-              </m:r>
-              <m:r>
-                <w:rPr>
-                  <w:rFonts w:ascii="Cambria Math" w:hAnsi="Cambria Math" w:cs="Times New Roman"/>
-                  <w:sz w:val="26"/>
-                  <w:szCs w:val="26"/>
-                </w:rPr>
-                <m:t>)</m:t>
+                <m:t xml:space="preserve"> #(8)</m:t>
               </m:r>
             </m:e>
           </m:eqArr>
@@ -14236,7 +14112,15 @@
                   <w:sz w:val="26"/>
                   <w:szCs w:val="26"/>
                 </w:rPr>
-                <m:t>recommender_h</m:t>
+                <m:t>recommender</m:t>
+              </m:r>
+              <m:r>
+                <w:rPr>
+                  <w:rFonts w:ascii="Cambria Math" w:hAnsi="Cambria Math" w:cs="Times New Roman"/>
+                  <w:sz w:val="26"/>
+                  <w:szCs w:val="26"/>
+                </w:rPr>
+                <m:t>_h</m:t>
               </m:r>
               <m:sSub>
                 <m:sSubPr>
@@ -14316,7 +14200,7 @@
                   <w:sz w:val="26"/>
                   <w:szCs w:val="26"/>
                 </w:rPr>
-                <m:t>searcher_type +</m:t>
+                <m:t>searc</m:t>
               </m:r>
               <m:r>
                 <w:rPr>
@@ -14324,7 +14208,39 @@
                   <w:sz w:val="26"/>
                   <w:szCs w:val="26"/>
                 </w:rPr>
-                <m:t xml:space="preserve"> </m:t>
+                <m:t>h</m:t>
+              </m:r>
+              <m:r>
+                <w:rPr>
+                  <w:rFonts w:ascii="Cambria Math" w:hAnsi="Cambria Math" w:cs="Times New Roman"/>
+                  <w:sz w:val="26"/>
+                  <w:szCs w:val="26"/>
+                </w:rPr>
+                <m:t>er</m:t>
+              </m:r>
+              <m:r>
+                <w:rPr>
+                  <w:rFonts w:ascii="Cambria Math" w:hAnsi="Cambria Math" w:cs="Times New Roman"/>
+                  <w:sz w:val="26"/>
+                  <w:szCs w:val="26"/>
+                </w:rPr>
+                <m:t>_</m:t>
+              </m:r>
+              <m:r>
+                <w:rPr>
+                  <w:rFonts w:ascii="Cambria Math" w:hAnsi="Cambria Math" w:cs="Times New Roman"/>
+                  <w:sz w:val="26"/>
+                  <w:szCs w:val="26"/>
+                </w:rPr>
+                <m:t>type</m:t>
+              </m:r>
+              <m:r>
+                <w:rPr>
+                  <w:rFonts w:ascii="Cambria Math" w:hAnsi="Cambria Math" w:cs="Times New Roman"/>
+                  <w:sz w:val="26"/>
+                  <w:szCs w:val="26"/>
+                </w:rPr>
+                <m:t xml:space="preserve"> + </m:t>
               </m:r>
               <m:sSub>
                 <m:sSubPr>
@@ -14426,6 +14342,39 @@
     </w:p>
     <w:p>
       <w:pPr>
+        <w:spacing w:line="360" w:lineRule="auto"/>
+        <w:rPr>
+          <w:rFonts w:ascii="Times New Roman" w:hAnsi="Times New Roman" w:cs="Times New Roman"/>
+          <w:kern w:val="0"/>
+          <w:sz w:val="24"/>
+          <w:szCs w:val="24"/>
+        </w:rPr>
+      </w:pPr>
+    </w:p>
+    <w:p>
+      <w:pPr>
+        <w:spacing w:line="360" w:lineRule="auto"/>
+        <w:rPr>
+          <w:rFonts w:ascii="Times New Roman" w:hAnsi="Times New Roman" w:cs="Times New Roman"/>
+          <w:kern w:val="0"/>
+          <w:sz w:val="24"/>
+          <w:szCs w:val="24"/>
+        </w:rPr>
+      </w:pPr>
+    </w:p>
+    <w:p>
+      <w:pPr>
+        <w:spacing w:line="360" w:lineRule="auto"/>
+        <w:rPr>
+          <w:rFonts w:ascii="Times New Roman" w:hAnsi="Times New Roman" w:cs="Times New Roman"/>
+          <w:kern w:val="0"/>
+          <w:sz w:val="24"/>
+          <w:szCs w:val="24"/>
+        </w:rPr>
+      </w:pPr>
+    </w:p>
+    <w:p>
+      <w:pPr>
         <w:jc w:val="center"/>
         <w:rPr>
           <w:rFonts w:ascii="Times New Roman" w:hAnsi="Times New Roman" w:cs="Times New Roman"/>
@@ -14439,6 +14388,7 @@
           <w:sz w:val="24"/>
           <w:szCs w:val="24"/>
         </w:rPr>
+        <w:lastRenderedPageBreak/>
         <w:t xml:space="preserve">Figure </w:t>
       </w:r>
       <w:r>
@@ -14479,12 +14429,6 @@
         <w:gridCol w:w="2016"/>
       </w:tblGrid>
       <w:tr>
-        <w:tblPrEx>
-          <w:tblCellMar>
-            <w:top w:w="0" w:type="dxa"/>
-            <w:bottom w:w="0" w:type="dxa"/>
-          </w:tblCellMar>
-        </w:tblPrEx>
         <w:tc>
           <w:tcPr>
             <w:tcW w:w="2616" w:type="dxa"/>
@@ -14621,12 +14565,6 @@
         </w:tc>
       </w:tr>
       <w:tr>
-        <w:tblPrEx>
-          <w:tblCellMar>
-            <w:top w:w="0" w:type="dxa"/>
-            <w:bottom w:w="0" w:type="dxa"/>
-          </w:tblCellMar>
-        </w:tblPrEx>
         <w:tc>
           <w:tcPr>
             <w:tcW w:w="2616" w:type="dxa"/>
@@ -14763,12 +14701,6 @@
         </w:tc>
       </w:tr>
       <w:tr>
-        <w:tblPrEx>
-          <w:tblCellMar>
-            <w:top w:w="0" w:type="dxa"/>
-            <w:bottom w:w="0" w:type="dxa"/>
-          </w:tblCellMar>
-        </w:tblPrEx>
         <w:tc>
           <w:tcPr>
             <w:tcW w:w="2616" w:type="dxa"/>
@@ -14944,12 +14876,6 @@
         </w:tc>
       </w:tr>
       <w:tr>
-        <w:tblPrEx>
-          <w:tblCellMar>
-            <w:top w:w="0" w:type="dxa"/>
-            <w:bottom w:w="0" w:type="dxa"/>
-          </w:tblCellMar>
-        </w:tblPrEx>
         <w:tc>
           <w:tcPr>
             <w:tcW w:w="2616" w:type="dxa"/>
@@ -14974,7 +14900,6 @@
                 <w:szCs w:val="24"/>
               </w:rPr>
             </w:pPr>
-            <w:proofErr w:type="spellStart"/>
             <w:r>
               <w:rPr>
                 <w:rFonts w:ascii="Times New Roman" w:hAnsi="Times New Roman" w:cs="Times New Roman"/>
@@ -14984,7 +14909,6 @@
               </w:rPr>
               <w:t>searcher_type</w:t>
             </w:r>
-            <w:proofErr w:type="spellEnd"/>
           </w:p>
         </w:tc>
         <w:tc>
@@ -15157,12 +15081,6 @@
         </w:tc>
       </w:tr>
       <w:tr>
-        <w:tblPrEx>
-          <w:tblCellMar>
-            <w:top w:w="0" w:type="dxa"/>
-            <w:bottom w:w="0" w:type="dxa"/>
-          </w:tblCellMar>
-        </w:tblPrEx>
         <w:tc>
           <w:tcPr>
             <w:tcW w:w="2616" w:type="dxa"/>
@@ -15348,12 +15266,6 @@
         </w:tc>
       </w:tr>
       <w:tr>
-        <w:tblPrEx>
-          <w:tblCellMar>
-            <w:top w:w="0" w:type="dxa"/>
-            <w:bottom w:w="0" w:type="dxa"/>
-          </w:tblCellMar>
-        </w:tblPrEx>
         <w:tc>
           <w:tcPr>
             <w:tcW w:w="2616" w:type="dxa"/>
@@ -15509,12 +15421,6 @@
         </w:tc>
       </w:tr>
       <w:tr>
-        <w:tblPrEx>
-          <w:tblCellMar>
-            <w:top w:w="0" w:type="dxa"/>
-            <w:bottom w:w="0" w:type="dxa"/>
-          </w:tblCellMar>
-        </w:tblPrEx>
         <w:tc>
           <w:tcPr>
             <w:tcW w:w="2616" w:type="dxa"/>
@@ -15680,12 +15586,6 @@
         </w:tc>
       </w:tr>
       <w:tr>
-        <w:tblPrEx>
-          <w:tblCellMar>
-            <w:top w:w="0" w:type="dxa"/>
-            <w:bottom w:w="0" w:type="dxa"/>
-          </w:tblCellMar>
-        </w:tblPrEx>
         <w:tc>
           <w:tcPr>
             <w:tcW w:w="2616" w:type="dxa"/>
@@ -15891,12 +15791,6 @@
         </w:tc>
       </w:tr>
       <w:tr>
-        <w:tblPrEx>
-          <w:tblCellMar>
-            <w:top w:w="0" w:type="dxa"/>
-            <w:bottom w:w="0" w:type="dxa"/>
-          </w:tblCellMar>
-        </w:tblPrEx>
         <w:tc>
           <w:tcPr>
             <w:tcW w:w="2616" w:type="dxa"/>
@@ -15928,7 +15822,6 @@
                 <w:sz w:val="24"/>
                 <w:szCs w:val="24"/>
               </w:rPr>
-              <w:lastRenderedPageBreak/>
               <w:t>Observations</w:t>
             </w:r>
           </w:p>
@@ -16251,7 +16144,6 @@
         </w:rPr>
         <w:t xml:space="preserve"> again has no significance, but </w:t>
       </w:r>
-      <w:proofErr w:type="spellStart"/>
       <w:r>
         <w:rPr>
           <w:rFonts w:ascii="Times New Roman" w:hAnsi="Times New Roman" w:cs="Times New Roman"/>
@@ -16261,19 +16153,7 @@
           <w:sz w:val="24"/>
           <w:szCs w:val="24"/>
         </w:rPr>
-        <w:t>searcher_type</w:t>
-      </w:r>
-      <w:proofErr w:type="spellEnd"/>
-      <w:r>
-        <w:rPr>
-          <w:rFonts w:ascii="Times New Roman" w:hAnsi="Times New Roman" w:cs="Times New Roman"/>
-          <w:i/>
-          <w:iCs/>
-          <w:kern w:val="0"/>
-          <w:sz w:val="24"/>
-          <w:szCs w:val="24"/>
-        </w:rPr>
-        <w:t xml:space="preserve"> </w:t>
+        <w:t xml:space="preserve">searcher_type </w:t>
       </w:r>
       <w:r>
         <w:rPr>
@@ -16553,6 +16433,7 @@
           <w:sz w:val="24"/>
           <w:szCs w:val="24"/>
         </w:rPr>
+        <w:lastRenderedPageBreak/>
         <w:t xml:space="preserve">In further steps, the Weitzman agents should perhaps also be imbued with the ability to interpret likes as signals. </w:t>
       </w:r>
       <w:r>
@@ -16833,41 +16714,13 @@
           <w:szCs w:val="24"/>
         </w:rPr>
       </w:pPr>
-      <w:proofErr w:type="spellStart"/>
-      <w:r>
-        <w:rPr>
-          <w:rFonts w:ascii="Times New Roman" w:hAnsi="Times New Roman" w:cs="Times New Roman"/>
-          <w:sz w:val="24"/>
-          <w:szCs w:val="24"/>
-        </w:rPr>
-        <w:t>Adomavicius</w:t>
-      </w:r>
-      <w:proofErr w:type="spellEnd"/>
-      <w:r>
-        <w:rPr>
-          <w:rFonts w:ascii="Times New Roman" w:hAnsi="Times New Roman" w:cs="Times New Roman"/>
-          <w:sz w:val="24"/>
-          <w:szCs w:val="24"/>
-        </w:rPr>
-        <w:t xml:space="preserve">, G., and A. </w:t>
-      </w:r>
-      <w:proofErr w:type="spellStart"/>
-      <w:r>
-        <w:rPr>
-          <w:rFonts w:ascii="Times New Roman" w:hAnsi="Times New Roman" w:cs="Times New Roman"/>
-          <w:sz w:val="24"/>
-          <w:szCs w:val="24"/>
-        </w:rPr>
-        <w:t>Tuzhilin</w:t>
-      </w:r>
-      <w:proofErr w:type="spellEnd"/>
-      <w:r>
-        <w:rPr>
-          <w:rFonts w:ascii="Times New Roman" w:hAnsi="Times New Roman" w:cs="Times New Roman"/>
-          <w:sz w:val="24"/>
-          <w:szCs w:val="24"/>
-        </w:rPr>
-        <w:t xml:space="preserve">. “Toward the next Generation of Recommender Systems: A Survey of the State-of-the-Art and Possible Extensions.” </w:t>
+      <w:r>
+        <w:rPr>
+          <w:rFonts w:ascii="Times New Roman" w:hAnsi="Times New Roman" w:cs="Times New Roman"/>
+          <w:sz w:val="24"/>
+          <w:szCs w:val="24"/>
+        </w:rPr>
+        <w:t xml:space="preserve">Adomavicius, G., and A. Tuzhilin. “Toward the next Generation of Recommender Systems: A Survey of the State-of-the-Art and Possible Extensions.” </w:t>
       </w:r>
       <w:r>
         <w:rPr>
@@ -16900,7 +16753,6 @@
           <w14:ligatures w14:val="none"/>
         </w:rPr>
       </w:pPr>
-      <w:proofErr w:type="spellStart"/>
       <w:r>
         <w:rPr>
           <w:rFonts w:ascii="Times New Roman" w:eastAsia="Times New Roman" w:hAnsi="Times New Roman" w:cs="Times New Roman"/>
@@ -16909,18 +16761,8 @@
           <w:szCs w:val="24"/>
           <w14:ligatures w14:val="none"/>
         </w:rPr>
-        <w:t>Aridor</w:t>
-      </w:r>
-      <w:proofErr w:type="spellEnd"/>
-      <w:r>
-        <w:rPr>
-          <w:rFonts w:ascii="Times New Roman" w:eastAsia="Times New Roman" w:hAnsi="Times New Roman" w:cs="Times New Roman"/>
-          <w:kern w:val="0"/>
-          <w:sz w:val="24"/>
-          <w:szCs w:val="24"/>
-          <w14:ligatures w14:val="none"/>
-        </w:rPr>
-        <w:t xml:space="preserve">, Guy, and Duarte Goncalves. “Recommenders’ Originals: The Welfare Effects of the Dual Role of Platforms as Producers and Recommender Systems.” </w:t>
+        <w:lastRenderedPageBreak/>
+        <w:t xml:space="preserve">Aridor, Guy, and Duarte Goncalves. “Recommenders’ Originals: The Welfare Effects of the Dual Role of Platforms as Producers and Recommender Systems.” </w:t>
       </w:r>
       <w:r>
         <w:rPr>
@@ -17100,7 +16942,6 @@
           <w14:ligatures w14:val="none"/>
         </w:rPr>
       </w:pPr>
-      <w:proofErr w:type="spellStart"/>
       <w:r>
         <w:rPr>
           <w:rFonts w:ascii="Times New Roman" w:eastAsia="Times New Roman" w:hAnsi="Times New Roman" w:cs="Times New Roman"/>
@@ -17109,41 +16950,7 @@
           <w:szCs w:val="24"/>
           <w14:ligatures w14:val="none"/>
         </w:rPr>
-        <w:lastRenderedPageBreak/>
-        <w:t>Häubl</w:t>
-      </w:r>
-      <w:proofErr w:type="spellEnd"/>
-      <w:r>
-        <w:rPr>
-          <w:rFonts w:ascii="Times New Roman" w:eastAsia="Times New Roman" w:hAnsi="Times New Roman" w:cs="Times New Roman"/>
-          <w:kern w:val="0"/>
-          <w:sz w:val="24"/>
-          <w:szCs w:val="24"/>
-          <w14:ligatures w14:val="none"/>
-        </w:rPr>
-        <w:t xml:space="preserve">, Gerald, and Valerie </w:t>
-      </w:r>
-      <w:proofErr w:type="spellStart"/>
-      <w:r>
-        <w:rPr>
-          <w:rFonts w:ascii="Times New Roman" w:eastAsia="Times New Roman" w:hAnsi="Times New Roman" w:cs="Times New Roman"/>
-          <w:kern w:val="0"/>
-          <w:sz w:val="24"/>
-          <w:szCs w:val="24"/>
-          <w14:ligatures w14:val="none"/>
-        </w:rPr>
-        <w:t>Trifts</w:t>
-      </w:r>
-      <w:proofErr w:type="spellEnd"/>
-      <w:r>
-        <w:rPr>
-          <w:rFonts w:ascii="Times New Roman" w:eastAsia="Times New Roman" w:hAnsi="Times New Roman" w:cs="Times New Roman"/>
-          <w:kern w:val="0"/>
-          <w:sz w:val="24"/>
-          <w:szCs w:val="24"/>
-          <w14:ligatures w14:val="none"/>
-        </w:rPr>
-        <w:t xml:space="preserve">. “Consumer Decision Making in Online Shopping Environments: The Effects of Interactive Decision Aids.” </w:t>
+        <w:t xml:space="preserve">Häubl, Gerald, and Valerie Trifts. “Consumer Decision Making in Online Shopping Environments: The Effects of Interactive Decision Aids.” </w:t>
       </w:r>
       <w:r>
         <w:rPr>
@@ -17226,41 +17033,13 @@
           <w:szCs w:val="24"/>
         </w:rPr>
       </w:pPr>
-      <w:proofErr w:type="spellStart"/>
-      <w:r>
-        <w:rPr>
-          <w:rFonts w:ascii="Times New Roman" w:hAnsi="Times New Roman" w:cs="Times New Roman"/>
-          <w:sz w:val="24"/>
-          <w:szCs w:val="24"/>
-        </w:rPr>
-        <w:t>Honka</w:t>
-      </w:r>
-      <w:proofErr w:type="spellEnd"/>
-      <w:r>
-        <w:rPr>
-          <w:rFonts w:ascii="Times New Roman" w:hAnsi="Times New Roman" w:cs="Times New Roman"/>
-          <w:sz w:val="24"/>
-          <w:szCs w:val="24"/>
-        </w:rPr>
-        <w:t xml:space="preserve">, Elisabeth, and Pradeep </w:t>
-      </w:r>
-      <w:proofErr w:type="spellStart"/>
-      <w:r>
-        <w:rPr>
-          <w:rFonts w:ascii="Times New Roman" w:hAnsi="Times New Roman" w:cs="Times New Roman"/>
-          <w:sz w:val="24"/>
-          <w:szCs w:val="24"/>
-        </w:rPr>
-        <w:t>Chintagunta</w:t>
-      </w:r>
-      <w:proofErr w:type="spellEnd"/>
-      <w:r>
-        <w:rPr>
-          <w:rFonts w:ascii="Times New Roman" w:hAnsi="Times New Roman" w:cs="Times New Roman"/>
-          <w:sz w:val="24"/>
-          <w:szCs w:val="24"/>
-        </w:rPr>
-        <w:t xml:space="preserve">. “Simultaneous or Sequential? Search Strategies in the U.S. Auto Insurance Industry.” </w:t>
+      <w:r>
+        <w:rPr>
+          <w:rFonts w:ascii="Times New Roman" w:hAnsi="Times New Roman" w:cs="Times New Roman"/>
+          <w:sz w:val="24"/>
+          <w:szCs w:val="24"/>
+        </w:rPr>
+        <w:t xml:space="preserve">Honka, Elisabeth, and Pradeep Chintagunta. “Simultaneous or Sequential? Search Strategies in the U.S. Auto Insurance Industry.” </w:t>
       </w:r>
       <w:r>
         <w:rPr>
@@ -17404,25 +17183,7 @@
           <w:sz w:val="24"/>
           <w:szCs w:val="24"/>
         </w:rPr>
-        <w:t xml:space="preserve">Towse, Ruth, and </w:t>
-      </w:r>
-      <w:proofErr w:type="spellStart"/>
-      <w:r>
-        <w:rPr>
-          <w:rFonts w:ascii="Times New Roman" w:hAnsi="Times New Roman" w:cs="Times New Roman"/>
-          <w:sz w:val="24"/>
-          <w:szCs w:val="24"/>
-        </w:rPr>
-        <w:t>Trilce</w:t>
-      </w:r>
-      <w:proofErr w:type="spellEnd"/>
-      <w:r>
-        <w:rPr>
-          <w:rFonts w:ascii="Times New Roman" w:hAnsi="Times New Roman" w:cs="Times New Roman"/>
-          <w:sz w:val="24"/>
-          <w:szCs w:val="24"/>
-        </w:rPr>
-        <w:t xml:space="preserve"> Navarrete Hernández. </w:t>
+        <w:t xml:space="preserve">Towse, Ruth, and Trilce Navarrete Hernández. </w:t>
       </w:r>
       <w:r>
         <w:rPr>
@@ -17501,7 +17262,6 @@
         </w:rPr>
         <w:t xml:space="preserve">Weitzman, Martin L. “Optimal Search for the Best Alternative.” </w:t>
       </w:r>
-      <w:proofErr w:type="spellStart"/>
       <w:r>
         <w:rPr>
           <w:rFonts w:ascii="Times New Roman" w:eastAsia="Times New Roman" w:hAnsi="Times New Roman" w:cs="Times New Roman"/>
@@ -17514,7 +17274,6 @@
         </w:rPr>
         <w:t>Econometrica</w:t>
       </w:r>
-      <w:proofErr w:type="spellEnd"/>
       <w:r>
         <w:rPr>
           <w:rFonts w:ascii="Times New Roman" w:eastAsia="Times New Roman" w:hAnsi="Times New Roman" w:cs="Times New Roman"/>
@@ -17554,25 +17313,7 @@
           <w:sz w:val="24"/>
           <w:szCs w:val="24"/>
         </w:rPr>
-        <w:t xml:space="preserve">Xiao, Bo, and Izak </w:t>
-      </w:r>
-      <w:proofErr w:type="spellStart"/>
-      <w:r>
-        <w:rPr>
-          <w:rFonts w:ascii="Times New Roman" w:hAnsi="Times New Roman" w:cs="Times New Roman"/>
-          <w:sz w:val="24"/>
-          <w:szCs w:val="24"/>
-        </w:rPr>
-        <w:t>Benbasat</w:t>
-      </w:r>
-      <w:proofErr w:type="spellEnd"/>
-      <w:r>
-        <w:rPr>
-          <w:rFonts w:ascii="Times New Roman" w:hAnsi="Times New Roman" w:cs="Times New Roman"/>
-          <w:sz w:val="24"/>
-          <w:szCs w:val="24"/>
-        </w:rPr>
-        <w:t xml:space="preserve">. “E-Commerce Product Recommendation Agents: Use, Characteristics, and Impact.” </w:t>
+        <w:t xml:space="preserve">Xiao, Bo, and Izak Benbasat. “E-Commerce Product Recommendation Agents: Use, Characteristics, and Impact.” </w:t>
       </w:r>
       <w:r>
         <w:rPr>

</xml_diff>